<commit_message>
correcao do resumo da apresentacao
</commit_message>
<xml_diff>
--- a/Apresentação P.I. - Planejamento Manutenção.docx
+++ b/Apresentação P.I. - Planejamento Manutenção.docx
@@ -318,15 +318,7 @@
           <w:sz w:val="28"/>
           <w:szCs w:val="28"/>
         </w:rPr>
-        <w:t>E</w:t>
-      </w:r>
-      <w:r>
-        <w:rPr>
-          <w:rFonts w:asciiTheme="majorHAnsi" w:hAnsiTheme="majorHAnsi" w:cstheme="majorHAnsi"/>
-          <w:sz w:val="28"/>
-          <w:szCs w:val="28"/>
-        </w:rPr>
-        <w:t>sse registro detalhado informa</w:t>
+        <w:t>Esse registro detalhado informa</w:t>
       </w:r>
       <w:r>
         <w:rPr>
@@ -554,15 +546,7 @@
           <w:sz w:val="28"/>
           <w:szCs w:val="28"/>
         </w:rPr>
-        <w:t xml:space="preserve"> </w:t>
-      </w:r>
-      <w:r>
-        <w:rPr>
-          <w:rFonts w:asciiTheme="majorHAnsi" w:hAnsiTheme="majorHAnsi" w:cstheme="majorHAnsi"/>
-          <w:sz w:val="28"/>
-          <w:szCs w:val="28"/>
-        </w:rPr>
-        <w:t xml:space="preserve"> </w:t>
+        <w:t xml:space="preserve">  </w:t>
       </w:r>
       <w:r>
         <w:rPr>
@@ -1695,13 +1679,15 @@
         <w:jc w:val="both"/>
         <w:rPr>
           <w:rFonts w:asciiTheme="majorHAnsi" w:hAnsiTheme="majorHAnsi" w:cstheme="majorHAnsi"/>
-          <w:sz w:val="28"/>
-          <w:szCs w:val="28"/>
-        </w:rPr>
-      </w:pPr>
-      <w:r>
-        <w:rPr>
-          <w:rFonts w:asciiTheme="majorHAnsi" w:hAnsiTheme="majorHAnsi" w:cstheme="majorHAnsi"/>
+          <w:color w:val="FF0000"/>
+          <w:sz w:val="28"/>
+          <w:szCs w:val="28"/>
+        </w:rPr>
+      </w:pPr>
+      <w:r>
+        <w:rPr>
+          <w:rFonts w:asciiTheme="majorHAnsi" w:hAnsiTheme="majorHAnsi" w:cstheme="majorHAnsi"/>
+          <w:color w:val="FF0000"/>
           <w:sz w:val="28"/>
           <w:szCs w:val="28"/>
         </w:rPr>
@@ -1710,6 +1696,7 @@
       <w:r>
         <w:rPr>
           <w:rFonts w:asciiTheme="majorHAnsi" w:hAnsiTheme="majorHAnsi" w:cstheme="majorHAnsi"/>
+          <w:color w:val="FF0000"/>
           <w:sz w:val="28"/>
           <w:szCs w:val="28"/>
         </w:rPr>
@@ -1718,6 +1705,7 @@
       <w:r>
         <w:rPr>
           <w:rFonts w:asciiTheme="majorHAnsi" w:hAnsiTheme="majorHAnsi" w:cstheme="majorHAnsi"/>
+          <w:color w:val="FF0000"/>
           <w:sz w:val="28"/>
           <w:szCs w:val="28"/>
         </w:rPr>
@@ -1879,7 +1867,119 @@
           <w:sz w:val="28"/>
           <w:szCs w:val="28"/>
         </w:rPr>
-        <w:t xml:space="preserve">Na área de planejamento de manutenção os horários são bem flexíveis, pois os aviões quando não estão voando, estão em manutenção em solo, fora que o imprevisto que ocorrem e a disponibilidades de peças e bem exótica, com isso a rotina se torna bem agitada. </w:t>
+        <w:t xml:space="preserve">Na área de planejamento de manutenção os horários são bem flexíveis, pois os aviões quando não estão voando, estão </w:t>
+      </w:r>
+      <w:r>
+        <w:rPr>
+          <w:rFonts w:asciiTheme="majorHAnsi" w:hAnsiTheme="majorHAnsi" w:cstheme="majorHAnsi"/>
+          <w:sz w:val="28"/>
+          <w:szCs w:val="28"/>
+        </w:rPr>
+        <w:t xml:space="preserve">no solo </w:t>
+      </w:r>
+      <w:r>
+        <w:rPr>
+          <w:rFonts w:asciiTheme="majorHAnsi" w:hAnsiTheme="majorHAnsi" w:cstheme="majorHAnsi"/>
+          <w:sz w:val="28"/>
+          <w:szCs w:val="28"/>
+        </w:rPr>
+        <w:t>em manutenção, fora qu</w:t>
+      </w:r>
+      <w:r>
+        <w:rPr>
+          <w:rFonts w:asciiTheme="majorHAnsi" w:hAnsiTheme="majorHAnsi" w:cstheme="majorHAnsi"/>
+          <w:sz w:val="28"/>
+          <w:szCs w:val="28"/>
+        </w:rPr>
+        <w:t>ando</w:t>
+      </w:r>
+      <w:r>
+        <w:rPr>
+          <w:rFonts w:asciiTheme="majorHAnsi" w:hAnsiTheme="majorHAnsi" w:cstheme="majorHAnsi"/>
+          <w:sz w:val="28"/>
+          <w:szCs w:val="28"/>
+        </w:rPr>
+        <w:t xml:space="preserve"> o</w:t>
+      </w:r>
+      <w:r>
+        <w:rPr>
+          <w:rFonts w:asciiTheme="majorHAnsi" w:hAnsiTheme="majorHAnsi" w:cstheme="majorHAnsi"/>
+          <w:sz w:val="28"/>
+          <w:szCs w:val="28"/>
+        </w:rPr>
+        <w:t>correm</w:t>
+      </w:r>
+      <w:r>
+        <w:rPr>
+          <w:rFonts w:asciiTheme="majorHAnsi" w:hAnsiTheme="majorHAnsi" w:cstheme="majorHAnsi"/>
+          <w:sz w:val="28"/>
+          <w:szCs w:val="28"/>
+        </w:rPr>
+        <w:t xml:space="preserve"> </w:t>
+      </w:r>
+      <w:r>
+        <w:rPr>
+          <w:rFonts w:asciiTheme="majorHAnsi" w:hAnsiTheme="majorHAnsi" w:cstheme="majorHAnsi"/>
+          <w:sz w:val="28"/>
+          <w:szCs w:val="28"/>
+        </w:rPr>
+        <w:t xml:space="preserve">alguns </w:t>
+      </w:r>
+      <w:r>
+        <w:rPr>
+          <w:rFonts w:asciiTheme="majorHAnsi" w:hAnsiTheme="majorHAnsi" w:cstheme="majorHAnsi"/>
+          <w:sz w:val="28"/>
+          <w:szCs w:val="28"/>
+        </w:rPr>
+        <w:t>imprevisto</w:t>
+      </w:r>
+      <w:r>
+        <w:rPr>
+          <w:rFonts w:asciiTheme="majorHAnsi" w:hAnsiTheme="majorHAnsi" w:cstheme="majorHAnsi"/>
+          <w:sz w:val="28"/>
+          <w:szCs w:val="28"/>
+        </w:rPr>
+        <w:t xml:space="preserve">s e a falta da </w:t>
+      </w:r>
+      <w:r>
+        <w:rPr>
+          <w:rFonts w:asciiTheme="majorHAnsi" w:hAnsiTheme="majorHAnsi" w:cstheme="majorHAnsi"/>
+          <w:sz w:val="28"/>
+          <w:szCs w:val="28"/>
+        </w:rPr>
+        <w:t xml:space="preserve">disponibilidade de </w:t>
+      </w:r>
+      <w:r>
+        <w:rPr>
+          <w:rFonts w:asciiTheme="majorHAnsi" w:hAnsiTheme="majorHAnsi" w:cstheme="majorHAnsi"/>
+          <w:sz w:val="28"/>
+          <w:szCs w:val="28"/>
+        </w:rPr>
+        <w:t xml:space="preserve">algumas </w:t>
+      </w:r>
+      <w:r>
+        <w:rPr>
+          <w:rFonts w:asciiTheme="majorHAnsi" w:hAnsiTheme="majorHAnsi" w:cstheme="majorHAnsi"/>
+          <w:sz w:val="28"/>
+          <w:szCs w:val="28"/>
+        </w:rPr>
+        <w:t>peças</w:t>
+      </w:r>
+      <w:r>
+        <w:rPr>
+          <w:rFonts w:asciiTheme="majorHAnsi" w:hAnsiTheme="majorHAnsi" w:cstheme="majorHAnsi"/>
+          <w:sz w:val="28"/>
+          <w:szCs w:val="28"/>
+        </w:rPr>
+        <w:t xml:space="preserve">, assim </w:t>
+      </w:r>
+      <w:r>
+        <w:rPr>
+          <w:rFonts w:asciiTheme="majorHAnsi" w:hAnsiTheme="majorHAnsi" w:cstheme="majorHAnsi"/>
+          <w:sz w:val="28"/>
+          <w:szCs w:val="28"/>
+        </w:rPr>
+        <w:t xml:space="preserve">a rotina se torna bem agitada. </w:t>
       </w:r>
     </w:p>
     <w:p>
@@ -1899,15 +1999,23 @@
           <w:sz w:val="28"/>
           <w:szCs w:val="28"/>
         </w:rPr>
-        <w:t xml:space="preserve">Os profissionais de planejamento trabalham nos </w:t>
-      </w:r>
-      <w:r>
-        <w:rPr>
-          <w:rFonts w:asciiTheme="majorHAnsi" w:hAnsiTheme="majorHAnsi" w:cstheme="majorHAnsi"/>
-          <w:sz w:val="28"/>
-          <w:szCs w:val="28"/>
-        </w:rPr>
-        <w:t>escritórios administrativos localizados aos arredores dos hangares</w:t>
+        <w:t xml:space="preserve">Os profissionais de planejamento trabalham nos escritórios administrativos </w:t>
+      </w:r>
+      <w:r>
+        <w:rPr>
+          <w:rFonts w:asciiTheme="majorHAnsi" w:hAnsiTheme="majorHAnsi" w:cstheme="majorHAnsi"/>
+          <w:sz w:val="28"/>
+          <w:szCs w:val="28"/>
+        </w:rPr>
+        <w:t>localizados aos arredores dos hangares</w:t>
+      </w:r>
+      <w:r>
+        <w:rPr>
+          <w:rFonts w:asciiTheme="majorHAnsi" w:hAnsiTheme="majorHAnsi" w:cstheme="majorHAnsi"/>
+          <w:sz w:val="28"/>
+          <w:szCs w:val="28"/>
+        </w:rPr>
+        <w:t xml:space="preserve"> e</w:t>
       </w:r>
       <w:r>
         <w:rPr>
@@ -1923,7 +2031,7 @@
           <w:sz w:val="28"/>
           <w:szCs w:val="28"/>
         </w:rPr>
-        <w:t>nos aeroportos</w:t>
+        <w:t>aeroportos</w:t>
       </w:r>
       <w:r>
         <w:rPr>
@@ -1955,23 +2063,103 @@
           <w:sz w:val="28"/>
           <w:szCs w:val="28"/>
         </w:rPr>
-        <w:t xml:space="preserve"> profissionais da área aeronáutica sempre estão em viagens para se atualizar e aperfeiçoar com </w:t>
-      </w:r>
-      <w:r>
-        <w:rPr>
-          <w:rFonts w:asciiTheme="majorHAnsi" w:hAnsiTheme="majorHAnsi" w:cstheme="majorHAnsi"/>
-          <w:sz w:val="28"/>
-          <w:szCs w:val="28"/>
-        </w:rPr>
-        <w:t xml:space="preserve">treinamentos e conhecer as novidades desenvolvidas pelos </w:t>
-      </w:r>
-      <w:r>
-        <w:rPr>
-          <w:rFonts w:asciiTheme="majorHAnsi" w:hAnsiTheme="majorHAnsi" w:cstheme="majorHAnsi"/>
-          <w:sz w:val="28"/>
-          <w:szCs w:val="28"/>
-        </w:rPr>
-        <w:t>fabricantes e profissionais da área.</w:t>
+        <w:t xml:space="preserve"> </w:t>
+      </w:r>
+      <w:r>
+        <w:rPr>
+          <w:rFonts w:asciiTheme="majorHAnsi" w:hAnsiTheme="majorHAnsi" w:cstheme="majorHAnsi"/>
+          <w:sz w:val="28"/>
+          <w:szCs w:val="28"/>
+        </w:rPr>
+        <w:t xml:space="preserve">profissionais </w:t>
+      </w:r>
+      <w:r>
+        <w:rPr>
+          <w:rFonts w:asciiTheme="majorHAnsi" w:hAnsiTheme="majorHAnsi" w:cstheme="majorHAnsi"/>
+          <w:sz w:val="28"/>
+          <w:szCs w:val="28"/>
+        </w:rPr>
+        <w:t xml:space="preserve">estão </w:t>
+      </w:r>
+      <w:r>
+        <w:rPr>
+          <w:rFonts w:asciiTheme="majorHAnsi" w:hAnsiTheme="majorHAnsi" w:cstheme="majorHAnsi"/>
+          <w:sz w:val="28"/>
+          <w:szCs w:val="28"/>
+        </w:rPr>
+        <w:t>s</w:t>
+      </w:r>
+      <w:r>
+        <w:rPr>
+          <w:rFonts w:asciiTheme="majorHAnsi" w:hAnsiTheme="majorHAnsi" w:cstheme="majorHAnsi"/>
+          <w:sz w:val="28"/>
+          <w:szCs w:val="28"/>
+        </w:rPr>
+        <w:t>em</w:t>
+      </w:r>
+      <w:r>
+        <w:rPr>
+          <w:rFonts w:asciiTheme="majorHAnsi" w:hAnsiTheme="majorHAnsi" w:cstheme="majorHAnsi"/>
+          <w:sz w:val="28"/>
+          <w:szCs w:val="28"/>
+        </w:rPr>
+        <w:t xml:space="preserve">pre </w:t>
+      </w:r>
+      <w:r>
+        <w:rPr>
+          <w:rFonts w:asciiTheme="majorHAnsi" w:hAnsiTheme="majorHAnsi" w:cstheme="majorHAnsi"/>
+          <w:sz w:val="28"/>
+          <w:szCs w:val="28"/>
+        </w:rPr>
+        <w:t>via</w:t>
+      </w:r>
+      <w:r>
+        <w:rPr>
+          <w:rFonts w:asciiTheme="majorHAnsi" w:hAnsiTheme="majorHAnsi" w:cstheme="majorHAnsi"/>
+          <w:sz w:val="28"/>
+          <w:szCs w:val="28"/>
+        </w:rPr>
+        <w:t xml:space="preserve">jando </w:t>
+      </w:r>
+      <w:r>
+        <w:rPr>
+          <w:rFonts w:asciiTheme="majorHAnsi" w:hAnsiTheme="majorHAnsi" w:cstheme="majorHAnsi"/>
+          <w:sz w:val="28"/>
+          <w:szCs w:val="28"/>
+        </w:rPr>
+        <w:t xml:space="preserve">para </w:t>
+      </w:r>
+      <w:r>
+        <w:rPr>
+          <w:rFonts w:asciiTheme="majorHAnsi" w:hAnsiTheme="majorHAnsi" w:cstheme="majorHAnsi"/>
+          <w:sz w:val="28"/>
+          <w:szCs w:val="28"/>
+        </w:rPr>
+        <w:t xml:space="preserve">receber treinamentos </w:t>
+      </w:r>
+      <w:r>
+        <w:rPr>
+          <w:rFonts w:asciiTheme="majorHAnsi" w:hAnsiTheme="majorHAnsi" w:cstheme="majorHAnsi"/>
+          <w:sz w:val="28"/>
+          <w:szCs w:val="28"/>
+        </w:rPr>
+        <w:t xml:space="preserve">e conhecer as novidades desenvolvidas pelos </w:t>
+      </w:r>
+      <w:r>
+        <w:rPr>
+          <w:rFonts w:asciiTheme="majorHAnsi" w:hAnsiTheme="majorHAnsi" w:cstheme="majorHAnsi"/>
+          <w:sz w:val="28"/>
+          <w:szCs w:val="28"/>
+        </w:rPr>
+        <w:t>fabricantes</w:t>
+      </w:r>
+      <w:r>
+        <w:rPr>
+          <w:rFonts w:asciiTheme="majorHAnsi" w:hAnsiTheme="majorHAnsi" w:cstheme="majorHAnsi"/>
+          <w:sz w:val="28"/>
+          <w:szCs w:val="28"/>
+        </w:rPr>
+        <w:t>.</w:t>
       </w:r>
     </w:p>
     <w:p>
@@ -2120,24 +2308,7 @@
       <w:r>
         <w:rPr>
           <w:rFonts w:asciiTheme="majorHAnsi" w:hAnsiTheme="majorHAnsi" w:cstheme="majorHAnsi"/>
-          <w:sz w:val="28"/>
-          <w:szCs w:val="28"/>
-        </w:rPr>
-        <w:t xml:space="preserve"> QRT - </w:t>
-      </w:r>
-      <w:proofErr w:type="spellStart"/>
-      <w:r>
-        <w:rPr>
-          <w:rFonts w:asciiTheme="majorHAnsi" w:hAnsiTheme="majorHAnsi" w:cstheme="majorHAnsi"/>
-          <w:sz w:val="28"/>
-          <w:szCs w:val="28"/>
-        </w:rPr>
-        <w:t>Quick</w:t>
-      </w:r>
-      <w:proofErr w:type="spellEnd"/>
-      <w:r>
-        <w:rPr>
-          <w:rFonts w:asciiTheme="majorHAnsi" w:hAnsiTheme="majorHAnsi" w:cstheme="majorHAnsi"/>
+          <w:color w:val="FF0000"/>
           <w:sz w:val="28"/>
           <w:szCs w:val="28"/>
         </w:rPr>
@@ -2149,39 +2320,7 @@
           <w:sz w:val="28"/>
           <w:szCs w:val="28"/>
         </w:rPr>
-        <w:t>R</w:t>
-      </w:r>
-      <w:r>
-        <w:rPr>
-          <w:rFonts w:asciiTheme="majorHAnsi" w:hAnsiTheme="majorHAnsi" w:cstheme="majorHAnsi"/>
-          <w:sz w:val="28"/>
-          <w:szCs w:val="28"/>
-        </w:rPr>
-        <w:t xml:space="preserve">esponse </w:t>
-      </w:r>
-      <w:r>
-        <w:rPr>
-          <w:rFonts w:asciiTheme="majorHAnsi" w:hAnsiTheme="majorHAnsi" w:cstheme="majorHAnsi"/>
-          <w:sz w:val="28"/>
-          <w:szCs w:val="28"/>
-        </w:rPr>
-        <w:t>T</w:t>
-      </w:r>
-      <w:r>
-        <w:rPr>
-          <w:rFonts w:asciiTheme="majorHAnsi" w:hAnsiTheme="majorHAnsi" w:cstheme="majorHAnsi"/>
-          <w:sz w:val="28"/>
-          <w:szCs w:val="28"/>
-        </w:rPr>
-        <w:t>eam</w:t>
-      </w:r>
-      <w:r>
-        <w:rPr>
-          <w:rFonts w:asciiTheme="majorHAnsi" w:hAnsiTheme="majorHAnsi" w:cstheme="majorHAnsi"/>
-          <w:sz w:val="28"/>
-          <w:szCs w:val="28"/>
-        </w:rPr>
-        <w:t xml:space="preserve">, disponibilizando todos os equipamentos, materiais e até uma aeronave para </w:t>
+        <w:t xml:space="preserve">disponibilizando todos os equipamentos, materiais e até uma aeronave para </w:t>
       </w:r>
       <w:r>
         <w:rPr>
@@ -3304,7 +3443,12 @@
 </file>
 
 <file path=customXml/item1.xml><?xml version="1.0" encoding="utf-8"?>
-<b:Sources xmlns:b="http://schemas.openxmlformats.org/officeDocument/2006/bibliography" xmlns="http://schemas.openxmlformats.org/officeDocument/2006/bibliography" SelectedStyle="\APASixthEditionOfficeOnline.xsl" StyleName="APA" Version="6"/>
+<?mso-contentType ?>
+<FormTemplates xmlns="http://schemas.microsoft.com/sharepoint/v3/contenttype/forms">
+  <Display>DocumentLibraryForm</Display>
+  <Edit>DocumentLibraryForm</Edit>
+  <New>DocumentLibraryForm</New>
+</FormTemplates>
 </file>
 
 <file path=customXml/item2.xml><?xml version="1.0" encoding="utf-8"?>
@@ -3440,12 +3584,7 @@
 </file>
 
 <file path=customXml/item3.xml><?xml version="1.0" encoding="utf-8"?>
-<?mso-contentType ?>
-<FormTemplates xmlns="http://schemas.microsoft.com/sharepoint/v3/contenttype/forms">
-  <Display>DocumentLibraryForm</Display>
-  <Edit>DocumentLibraryForm</Edit>
-  <New>DocumentLibraryForm</New>
-</FormTemplates>
+<b:Sources xmlns:b="http://schemas.openxmlformats.org/officeDocument/2006/bibliography" xmlns="http://schemas.openxmlformats.org/officeDocument/2006/bibliography" SelectedStyle="\APASixthEditionOfficeOnline.xsl" StyleName="APA" Version="6"/>
 </file>
 
 <file path=customXml/item4.xml><?xml version="1.0" encoding="utf-8"?>
@@ -3455,9 +3594,9 @@
 </file>
 
 <file path=customXml/itemProps1.xml><?xml version="1.0" encoding="utf-8"?>
-<ds:datastoreItem xmlns:ds="http://schemas.openxmlformats.org/officeDocument/2006/customXml" ds:itemID="{640DA802-EC44-423C-AFB7-5FB11AA0264D}">
+<ds:datastoreItem xmlns:ds="http://schemas.openxmlformats.org/officeDocument/2006/customXml" ds:itemID="{E6D4A999-244B-42E9-94BB-F9FDCB6AC8E6}">
   <ds:schemaRefs>
-    <ds:schemaRef ds:uri="http://schemas.openxmlformats.org/officeDocument/2006/bibliography"/>
+    <ds:schemaRef ds:uri="http://schemas.microsoft.com/sharepoint/v3/contenttype/forms"/>
   </ds:schemaRefs>
 </ds:datastoreItem>
 </file>
@@ -3481,9 +3620,9 @@
 </file>
 
 <file path=customXml/itemProps3.xml><?xml version="1.0" encoding="utf-8"?>
-<ds:datastoreItem xmlns:ds="http://schemas.openxmlformats.org/officeDocument/2006/customXml" ds:itemID="{E6D4A999-244B-42E9-94BB-F9FDCB6AC8E6}">
+<ds:datastoreItem xmlns:ds="http://schemas.openxmlformats.org/officeDocument/2006/customXml" ds:itemID="{640DA802-EC44-423C-AFB7-5FB11AA0264D}">
   <ds:schemaRefs>
-    <ds:schemaRef ds:uri="http://schemas.microsoft.com/sharepoint/v3/contenttype/forms"/>
+    <ds:schemaRef ds:uri="http://schemas.openxmlformats.org/officeDocument/2006/bibliography"/>
   </ds:schemaRefs>
 </ds:datastoreItem>
 </file>

</xml_diff>

<commit_message>
apresentacao final do projeto integrador
</commit_message>
<xml_diff>
--- a/Apresentação P.I. - Planejamento Manutenção.docx
+++ b/Apresentação P.I. - Planejamento Manutenção.docx
@@ -418,23 +418,15 @@
           <w:sz w:val="28"/>
           <w:szCs w:val="28"/>
         </w:rPr>
-        <w:t>esse registro</w:t>
-      </w:r>
-      <w:r>
-        <w:rPr>
-          <w:rFonts w:asciiTheme="majorHAnsi" w:hAnsiTheme="majorHAnsi" w:cstheme="majorHAnsi"/>
-          <w:sz w:val="28"/>
-          <w:szCs w:val="28"/>
-        </w:rPr>
-        <w:t xml:space="preserve"> </w:t>
-      </w:r>
-      <w:r>
-        <w:rPr>
-          <w:rFonts w:asciiTheme="majorHAnsi" w:hAnsiTheme="majorHAnsi" w:cstheme="majorHAnsi"/>
-          <w:sz w:val="28"/>
-          <w:szCs w:val="28"/>
-        </w:rPr>
-        <w:t>deve</w:t>
+        <w:t>esse registr</w:t>
+      </w:r>
+      <w:r>
+        <w:rPr>
+          <w:rFonts w:asciiTheme="majorHAnsi" w:hAnsiTheme="majorHAnsi" w:cstheme="majorHAnsi"/>
+          <w:sz w:val="28"/>
+          <w:szCs w:val="28"/>
+        </w:rPr>
+        <w:t>o, além de</w:t>
       </w:r>
       <w:r>
         <w:rPr>
@@ -672,15 +664,55 @@
           <w:sz w:val="28"/>
           <w:szCs w:val="28"/>
         </w:rPr>
-        <w:t xml:space="preserve">Além disso, </w:t>
-      </w:r>
-      <w:r>
-        <w:rPr>
-          <w:rFonts w:asciiTheme="majorHAnsi" w:hAnsiTheme="majorHAnsi" w:cstheme="majorHAnsi"/>
-          <w:sz w:val="28"/>
-          <w:szCs w:val="28"/>
-        </w:rPr>
-        <w:t>atividades de planejamento são muito diversificadas, para atender todos os detalhes igualmente, as companhias as dividem em vários setores.</w:t>
+        <w:t>A</w:t>
+      </w:r>
+      <w:r>
+        <w:rPr>
+          <w:rFonts w:asciiTheme="majorHAnsi" w:hAnsiTheme="majorHAnsi" w:cstheme="majorHAnsi"/>
+          <w:sz w:val="28"/>
+          <w:szCs w:val="28"/>
+        </w:rPr>
+        <w:t xml:space="preserve">s </w:t>
+      </w:r>
+      <w:r>
+        <w:rPr>
+          <w:rFonts w:asciiTheme="majorHAnsi" w:hAnsiTheme="majorHAnsi" w:cstheme="majorHAnsi"/>
+          <w:sz w:val="28"/>
+          <w:szCs w:val="28"/>
+        </w:rPr>
+        <w:t>atividades d</w:t>
+      </w:r>
+      <w:r>
+        <w:rPr>
+          <w:rFonts w:asciiTheme="majorHAnsi" w:hAnsiTheme="majorHAnsi" w:cstheme="majorHAnsi"/>
+          <w:sz w:val="28"/>
+          <w:szCs w:val="28"/>
+        </w:rPr>
+        <w:t>o</w:t>
+      </w:r>
+      <w:r>
+        <w:rPr>
+          <w:rFonts w:asciiTheme="majorHAnsi" w:hAnsiTheme="majorHAnsi" w:cstheme="majorHAnsi"/>
+          <w:sz w:val="28"/>
+          <w:szCs w:val="28"/>
+        </w:rPr>
+        <w:t xml:space="preserve"> planejamento são muito diversificadas, para atender igualmente</w:t>
+      </w:r>
+      <w:r>
+        <w:rPr>
+          <w:rFonts w:asciiTheme="majorHAnsi" w:hAnsiTheme="majorHAnsi" w:cstheme="majorHAnsi"/>
+          <w:sz w:val="28"/>
+          <w:szCs w:val="28"/>
+        </w:rPr>
+        <w:t xml:space="preserve"> todas as partes</w:t>
+      </w:r>
+      <w:r>
+        <w:rPr>
+          <w:rFonts w:asciiTheme="majorHAnsi" w:hAnsiTheme="majorHAnsi" w:cstheme="majorHAnsi"/>
+          <w:sz w:val="28"/>
+          <w:szCs w:val="28"/>
+        </w:rPr>
+        <w:t>, as companhias as dividem em setores.</w:t>
       </w:r>
       <w:r>
         <w:rPr>
@@ -1262,7 +1294,23 @@
           <w:sz w:val="28"/>
           <w:szCs w:val="28"/>
         </w:rPr>
-        <w:t xml:space="preserve"> até a próxima troca.</w:t>
+        <w:t xml:space="preserve"> </w:t>
+      </w:r>
+      <w:r>
+        <w:rPr>
+          <w:rFonts w:asciiTheme="majorHAnsi" w:hAnsiTheme="majorHAnsi" w:cstheme="majorHAnsi"/>
+          <w:sz w:val="28"/>
+          <w:szCs w:val="28"/>
+        </w:rPr>
+        <w:t xml:space="preserve">e já se programam para a </w:t>
+      </w:r>
+      <w:r>
+        <w:rPr>
+          <w:rFonts w:asciiTheme="majorHAnsi" w:hAnsiTheme="majorHAnsi" w:cstheme="majorHAnsi"/>
+          <w:sz w:val="28"/>
+          <w:szCs w:val="28"/>
+        </w:rPr>
+        <w:t>próxima troca.</w:t>
       </w:r>
     </w:p>
     <w:p>
@@ -3624,12 +3672,7 @@
 </file>
 
 <file path=customXml/item1.xml><?xml version="1.0" encoding="utf-8"?>
-<?mso-contentType ?>
-<FormTemplates xmlns="http://schemas.microsoft.com/sharepoint/v3/contenttype/forms">
-  <Display>DocumentLibraryForm</Display>
-  <Edit>DocumentLibraryForm</Edit>
-  <New>DocumentLibraryForm</New>
-</FormTemplates>
+<b:Sources xmlns:b="http://schemas.openxmlformats.org/officeDocument/2006/bibliography" xmlns="http://schemas.openxmlformats.org/officeDocument/2006/bibliography" SelectedStyle="\APASixthEditionOfficeOnline.xsl" StyleName="APA" Version="6"/>
 </file>
 
 <file path=customXml/item2.xml><?xml version="1.0" encoding="utf-8"?>
@@ -3639,7 +3682,12 @@
 </file>
 
 <file path=customXml/item3.xml><?xml version="1.0" encoding="utf-8"?>
-<b:Sources xmlns:b="http://schemas.openxmlformats.org/officeDocument/2006/bibliography" xmlns="http://schemas.openxmlformats.org/officeDocument/2006/bibliography" SelectedStyle="\APASixthEditionOfficeOnline.xsl" StyleName="APA" Version="6"/>
+<?mso-contentType ?>
+<FormTemplates xmlns="http://schemas.microsoft.com/sharepoint/v3/contenttype/forms">
+  <Display>DocumentLibraryForm</Display>
+  <Edit>DocumentLibraryForm</Edit>
+  <New>DocumentLibraryForm</New>
+</FormTemplates>
 </file>
 
 <file path=customXml/item4.xml><?xml version="1.0" encoding="utf-8"?>
@@ -3775,9 +3823,9 @@
 </file>
 
 <file path=customXml/itemProps1.xml><?xml version="1.0" encoding="utf-8"?>
-<ds:datastoreItem xmlns:ds="http://schemas.openxmlformats.org/officeDocument/2006/customXml" ds:itemID="{E6D4A999-244B-42E9-94BB-F9FDCB6AC8E6}">
+<ds:datastoreItem xmlns:ds="http://schemas.openxmlformats.org/officeDocument/2006/customXml" ds:itemID="{640DA802-EC44-423C-AFB7-5FB11AA0264D}">
   <ds:schemaRefs>
-    <ds:schemaRef ds:uri="http://schemas.microsoft.com/sharepoint/v3/contenttype/forms"/>
+    <ds:schemaRef ds:uri="http://schemas.openxmlformats.org/officeDocument/2006/bibliography"/>
   </ds:schemaRefs>
 </ds:datastoreItem>
 </file>
@@ -3792,9 +3840,9 @@
 </file>
 
 <file path=customXml/itemProps3.xml><?xml version="1.0" encoding="utf-8"?>
-<ds:datastoreItem xmlns:ds="http://schemas.openxmlformats.org/officeDocument/2006/customXml" ds:itemID="{640DA802-EC44-423C-AFB7-5FB11AA0264D}">
+<ds:datastoreItem xmlns:ds="http://schemas.openxmlformats.org/officeDocument/2006/customXml" ds:itemID="{E6D4A999-244B-42E9-94BB-F9FDCB6AC8E6}">
   <ds:schemaRefs>
-    <ds:schemaRef ds:uri="http://schemas.openxmlformats.org/officeDocument/2006/bibliography"/>
+    <ds:schemaRef ds:uri="http://schemas.microsoft.com/sharepoint/v3/contenttype/forms"/>
   </ds:schemaRefs>
 </ds:datastoreItem>
 </file>

</xml_diff>